<commit_message>
finished completion section Unit group
</commit_message>
<xml_diff>
--- a/Unit dev group/Project meeting 4/SupplementaryRequirement.docx
+++ b/Unit dev group/Project meeting 4/SupplementaryRequirement.docx
@@ -7,7 +7,10 @@
         <w:pStyle w:val="Rubrik1"/>
       </w:pPr>
       <w:r>
-        <w:t>Supplementary Requirements Documentation – Unit group</w:t>
+        <w:t xml:space="preserve">Supplementary Requirements Documentation </w:t>
+      </w:r>
+      <w:r>
+        <w:t>– Unit group</w:t>
       </w:r>
     </w:p>
     <w:p/>
@@ -15,16 +18,17 @@
       <w:pPr>
         <w:pStyle w:val="Rubrik1"/>
       </w:pPr>
-      <w:proofErr w:type="spellStart"/>
       <w:r>
-        <w:t>Homed</w:t>
+        <w:t>Home</w:t>
       </w:r>
       <w:r>
-        <w:t>ork</w:t>
+        <w:t>d</w:t>
       </w:r>
-      <w:proofErr w:type="spellEnd"/>
       <w:r>
-        <w:t xml:space="preserve"> - </w:t>
+        <w:t xml:space="preserve">ork </w:t>
+      </w:r>
+      <w:r>
+        <w:t xml:space="preserve">- </w:t>
       </w:r>
       <w:r>
         <w:rPr>
@@ -162,17 +166,8 @@
                 <w:sz w:val="22"/>
                 <w:szCs w:val="22"/>
               </w:rPr>
-              <w:t xml:space="preserve">Hani </w:t>
-            </w:r>
-            <w:proofErr w:type="spellStart"/>
-            <w:r>
-              <w:rPr>
-                <w:sz w:val="22"/>
-                <w:szCs w:val="22"/>
-              </w:rPr>
-              <w:t>Alzir</w:t>
-            </w:r>
-            <w:proofErr w:type="spellEnd"/>
+              <w:t>Hani Alzir</w:t>
+            </w:r>
           </w:p>
         </w:tc>
         <w:tc>
@@ -233,17 +228,8 @@
                 <w:sz w:val="22"/>
                 <w:szCs w:val="22"/>
               </w:rPr>
-              <w:t xml:space="preserve">Ali </w:t>
-            </w:r>
-            <w:proofErr w:type="spellStart"/>
-            <w:r>
-              <w:rPr>
-                <w:sz w:val="22"/>
-                <w:szCs w:val="22"/>
-              </w:rPr>
-              <w:t>Habesh</w:t>
-            </w:r>
-            <w:proofErr w:type="spellEnd"/>
+              <w:t>Ali Habesh</w:t>
+            </w:r>
           </w:p>
         </w:tc>
         <w:tc>
@@ -300,31 +286,13 @@
                 <w:szCs w:val="38"/>
               </w:rPr>
             </w:pPr>
-            <w:proofErr w:type="spellStart"/>
             <w:r>
               <w:rPr>
                 <w:sz w:val="22"/>
                 <w:szCs w:val="22"/>
               </w:rPr>
-              <w:t>Stiv</w:t>
-            </w:r>
-            <w:proofErr w:type="spellEnd"/>
-            <w:r>
-              <w:rPr>
-                <w:sz w:val="22"/>
-                <w:szCs w:val="22"/>
-              </w:rPr>
-              <w:t xml:space="preserve"> </w:t>
-            </w:r>
-            <w:proofErr w:type="spellStart"/>
-            <w:r>
-              <w:rPr>
-                <w:sz w:val="22"/>
-                <w:szCs w:val="22"/>
-              </w:rPr>
-              <w:t>Abdulwahed</w:t>
-            </w:r>
-            <w:proofErr w:type="spellEnd"/>
+              <w:t>Stiv Abdulwahed</w:t>
+            </w:r>
           </w:p>
         </w:tc>
         <w:tc>
@@ -387,17 +355,8 @@
                 <w:sz w:val="22"/>
                 <w:szCs w:val="22"/>
               </w:rPr>
-              <w:t>Amr Al-</w:t>
-            </w:r>
-            <w:proofErr w:type="spellStart"/>
-            <w:r>
-              <w:rPr>
-                <w:sz w:val="22"/>
-                <w:szCs w:val="22"/>
-              </w:rPr>
-              <w:t>shaaba</w:t>
-            </w:r>
-            <w:proofErr w:type="spellEnd"/>
+              <w:t>Amr Al-shaaba</w:t>
+            </w:r>
           </w:p>
         </w:tc>
         <w:tc>
@@ -722,21 +681,12 @@
                 <w:szCs w:val="20"/>
               </w:rPr>
             </w:pPr>
-            <w:proofErr w:type="gramStart"/>
-            <w:r>
-              <w:rPr>
-                <w:sz w:val="20"/>
-                <w:szCs w:val="20"/>
-              </w:rPr>
-              <w:t>A,B</w:t>
-            </w:r>
-            <w:proofErr w:type="gramEnd"/>
-            <w:r>
-              <w:rPr>
-                <w:sz w:val="20"/>
-                <w:szCs w:val="20"/>
-              </w:rPr>
-              <w:t>,C,D</w:t>
+            <w:r>
+              <w:rPr>
+                <w:sz w:val="20"/>
+                <w:szCs w:val="20"/>
+              </w:rPr>
+              <w:t>A,B,C,D</w:t>
             </w:r>
           </w:p>
         </w:tc>
@@ -857,21 +807,12 @@
                 <w:szCs w:val="20"/>
               </w:rPr>
             </w:pPr>
-            <w:proofErr w:type="gramStart"/>
-            <w:r>
-              <w:rPr>
-                <w:sz w:val="20"/>
-                <w:szCs w:val="20"/>
-              </w:rPr>
-              <w:t>A,B</w:t>
-            </w:r>
-            <w:proofErr w:type="gramEnd"/>
-            <w:r>
-              <w:rPr>
-                <w:sz w:val="20"/>
-                <w:szCs w:val="20"/>
-              </w:rPr>
-              <w:t>,C,D</w:t>
+            <w:r>
+              <w:rPr>
+                <w:sz w:val="20"/>
+                <w:szCs w:val="20"/>
+              </w:rPr>
+              <w:t>A,B,C,D</w:t>
             </w:r>
           </w:p>
         </w:tc>
@@ -1099,8 +1040,8 @@
     <w:tbl>
       <w:tblPr>
         <w:tblStyle w:val="a1"/>
-        <w:tblW w:w="9042" w:type="dxa"/>
-        <w:tblInd w:w="0" w:type="dxa"/>
+        <w:tblW w:w="8727" w:type="dxa"/>
+        <w:tblInd w:w="-15" w:type="dxa"/>
         <w:tblBorders>
           <w:top w:val="single" w:sz="12" w:space="0" w:color="000000"/>
           <w:left w:val="single" w:sz="12" w:space="0" w:color="000000"/>
@@ -1113,8 +1054,9 @@
         <w:tblLook w:val="0000" w:firstRow="0" w:lastRow="0" w:firstColumn="0" w:lastColumn="0" w:noHBand="0" w:noVBand="0"/>
       </w:tblPr>
       <w:tblGrid>
-        <w:gridCol w:w="5208"/>
-        <w:gridCol w:w="3834"/>
+        <w:gridCol w:w="2973"/>
+        <w:gridCol w:w="2877"/>
+        <w:gridCol w:w="2877"/>
       </w:tblGrid>
       <w:tr>
         <w:trPr>
@@ -1122,7 +1064,7 @@
         </w:trPr>
         <w:tc>
           <w:tcPr>
-            <w:tcW w:w="5208" w:type="dxa"/>
+            <w:tcW w:w="2973" w:type="dxa"/>
             <w:shd w:val="clear" w:color="auto" w:fill="CCCCCC"/>
             <w:vAlign w:val="center"/>
           </w:tcPr>
@@ -1163,7 +1105,7 @@
         </w:tc>
         <w:tc>
           <w:tcPr>
-            <w:tcW w:w="3834" w:type="dxa"/>
+            <w:tcW w:w="2877" w:type="dxa"/>
             <w:shd w:val="clear" w:color="auto" w:fill="CCCCCC"/>
             <w:vAlign w:val="center"/>
           </w:tcPr>
@@ -1203,30 +1145,10 @@
             </w:r>
           </w:p>
         </w:tc>
-      </w:tr>
-      <w:tr>
-        <w:trPr>
-          <w:trHeight w:val="546"/>
-        </w:trPr>
-        <w:tc>
-          <w:tcPr>
-            <w:tcW w:w="5208" w:type="dxa"/>
-          </w:tcPr>
-          <w:p>
-            <w:pPr>
-              <w:tabs>
-                <w:tab w:val="right" w:pos="3617"/>
-              </w:tabs>
-              <w:spacing w:before="120" w:after="120"/>
-            </w:pPr>
-            <w:r>
-              <w:t>S1. Usability, easy to use and learn</w:t>
-            </w:r>
-          </w:p>
-        </w:tc>
-        <w:tc>
-          <w:tcPr>
-            <w:tcW w:w="3834" w:type="dxa"/>
+        <w:tc>
+          <w:tcPr>
+            <w:tcW w:w="2877" w:type="dxa"/>
+            <w:shd w:val="clear" w:color="auto" w:fill="CCCCCC"/>
           </w:tcPr>
           <w:p>
             <w:pPr>
@@ -1245,18 +1167,22 @@
               <w:spacing w:before="120" w:after="120"/>
               <w:jc w:val="center"/>
               <w:rPr>
-                <w:color w:val="000000"/>
-                <w:sz w:val="20"/>
-                <w:szCs w:val="20"/>
-              </w:rPr>
-            </w:pPr>
-            <w:r>
-              <w:rPr>
-                <w:color w:val="000000"/>
-                <w:sz w:val="20"/>
-                <w:szCs w:val="20"/>
-              </w:rPr>
-              <w:t>Essential</w:t>
+                <w:rFonts w:ascii="Arial" w:eastAsia="Arial" w:hAnsi="Arial" w:cs="Arial"/>
+                <w:b/>
+                <w:color w:val="000000"/>
+                <w:sz w:val="20"/>
+                <w:szCs w:val="20"/>
+              </w:rPr>
+            </w:pPr>
+            <w:r>
+              <w:rPr>
+                <w:rFonts w:ascii="Arial" w:eastAsia="Arial" w:hAnsi="Arial" w:cs="Arial"/>
+                <w:b/>
+                <w:color w:val="000000"/>
+                <w:sz w:val="20"/>
+                <w:szCs w:val="20"/>
+              </w:rPr>
+              <w:t>Completion</w:t>
             </w:r>
           </w:p>
         </w:tc>
@@ -1267,7 +1193,7 @@
         </w:trPr>
         <w:tc>
           <w:tcPr>
-            <w:tcW w:w="5208" w:type="dxa"/>
+            <w:tcW w:w="2973" w:type="dxa"/>
           </w:tcPr>
           <w:p>
             <w:pPr>
@@ -1277,13 +1203,13 @@
               <w:spacing w:before="120" w:after="120"/>
             </w:pPr>
             <w:r>
-              <w:t>S2. Reliability-Stable</w:t>
-            </w:r>
-          </w:p>
-        </w:tc>
-        <w:tc>
-          <w:tcPr>
-            <w:tcW w:w="3834" w:type="dxa"/>
+              <w:t>S1. Usability, easy to use and learn</w:t>
+            </w:r>
+          </w:p>
+        </w:tc>
+        <w:tc>
+          <w:tcPr>
+            <w:tcW w:w="2877" w:type="dxa"/>
           </w:tcPr>
           <w:p>
             <w:pPr>
@@ -1317,30 +1243,9 @@
             </w:r>
           </w:p>
         </w:tc>
-      </w:tr>
-      <w:tr>
-        <w:trPr>
-          <w:trHeight w:val="546"/>
-        </w:trPr>
-        <w:tc>
-          <w:tcPr>
-            <w:tcW w:w="5208" w:type="dxa"/>
-          </w:tcPr>
-          <w:p>
-            <w:pPr>
-              <w:tabs>
-                <w:tab w:val="right" w:pos="3617"/>
-              </w:tabs>
-              <w:spacing w:before="120" w:after="120"/>
-            </w:pPr>
-            <w:r>
-              <w:t>S3. Performance-Responsiveness</w:t>
-            </w:r>
-          </w:p>
-        </w:tc>
-        <w:tc>
-          <w:tcPr>
-            <w:tcW w:w="3834" w:type="dxa"/>
+        <w:tc>
+          <w:tcPr>
+            <w:tcW w:w="2877" w:type="dxa"/>
           </w:tcPr>
           <w:p>
             <w:pPr>
@@ -1370,7 +1275,7 @@
                 <w:sz w:val="20"/>
                 <w:szCs w:val="20"/>
               </w:rPr>
-              <w:t>Essential</w:t>
+              <w:t>70%</w:t>
             </w:r>
           </w:p>
         </w:tc>
@@ -1381,20 +1286,23 @@
         </w:trPr>
         <w:tc>
           <w:tcPr>
-            <w:tcW w:w="5208" w:type="dxa"/>
-          </w:tcPr>
-          <w:p>
-            <w:pPr>
+            <w:tcW w:w="2973" w:type="dxa"/>
+          </w:tcPr>
+          <w:p>
+            <w:pPr>
+              <w:tabs>
+                <w:tab w:val="right" w:pos="3617"/>
+              </w:tabs>
               <w:spacing w:before="120" w:after="120"/>
             </w:pPr>
             <w:r>
-              <w:t>S4. User interface</w:t>
-            </w:r>
-          </w:p>
-        </w:tc>
-        <w:tc>
-          <w:tcPr>
-            <w:tcW w:w="3834" w:type="dxa"/>
+              <w:t>S2. Reliability-Stable</w:t>
+            </w:r>
+          </w:p>
+        </w:tc>
+        <w:tc>
+          <w:tcPr>
+            <w:tcW w:w="2877" w:type="dxa"/>
           </w:tcPr>
           <w:p>
             <w:pPr>
@@ -1428,27 +1336,9 @@
             </w:r>
           </w:p>
         </w:tc>
-      </w:tr>
-      <w:tr>
-        <w:trPr>
-          <w:trHeight w:val="546"/>
-        </w:trPr>
-        <w:tc>
-          <w:tcPr>
-            <w:tcW w:w="5208" w:type="dxa"/>
-          </w:tcPr>
-          <w:p>
-            <w:pPr>
-              <w:spacing w:before="120" w:after="120"/>
-            </w:pPr>
-            <w:r>
-              <w:t>S5. Design language</w:t>
-            </w:r>
-          </w:p>
-        </w:tc>
-        <w:tc>
-          <w:tcPr>
-            <w:tcW w:w="3834" w:type="dxa"/>
+        <w:tc>
+          <w:tcPr>
+            <w:tcW w:w="2877" w:type="dxa"/>
           </w:tcPr>
           <w:p>
             <w:pPr>
@@ -1478,7 +1368,7 @@
                 <w:sz w:val="20"/>
                 <w:szCs w:val="20"/>
               </w:rPr>
-              <w:t>Essential</w:t>
+              <w:t>80%</w:t>
             </w:r>
           </w:p>
         </w:tc>
@@ -1489,20 +1379,23 @@
         </w:trPr>
         <w:tc>
           <w:tcPr>
-            <w:tcW w:w="5208" w:type="dxa"/>
-          </w:tcPr>
-          <w:p>
-            <w:pPr>
+            <w:tcW w:w="2973" w:type="dxa"/>
+          </w:tcPr>
+          <w:p>
+            <w:pPr>
+              <w:tabs>
+                <w:tab w:val="right" w:pos="3617"/>
+              </w:tabs>
               <w:spacing w:before="120" w:after="120"/>
             </w:pPr>
             <w:r>
-              <w:t>S6. Programming language</w:t>
-            </w:r>
-          </w:p>
-        </w:tc>
-        <w:tc>
-          <w:tcPr>
-            <w:tcW w:w="3834" w:type="dxa"/>
+              <w:t>S3. Performance-Responsiveness</w:t>
+            </w:r>
+          </w:p>
+        </w:tc>
+        <w:tc>
+          <w:tcPr>
+            <w:tcW w:w="2877" w:type="dxa"/>
           </w:tcPr>
           <w:p>
             <w:pPr>
@@ -1533,6 +1426,312 @@
                 <w:szCs w:val="20"/>
               </w:rPr>
               <w:t>Essential</w:t>
+            </w:r>
+          </w:p>
+        </w:tc>
+        <w:tc>
+          <w:tcPr>
+            <w:tcW w:w="2877" w:type="dxa"/>
+          </w:tcPr>
+          <w:p>
+            <w:pPr>
+              <w:widowControl w:val="0"/>
+              <w:pBdr>
+                <w:top w:val="nil"/>
+                <w:left w:val="nil"/>
+                <w:bottom w:val="nil"/>
+                <w:right w:val="nil"/>
+                <w:between w:val="nil"/>
+              </w:pBdr>
+              <w:tabs>
+                <w:tab w:val="center" w:pos="4320"/>
+                <w:tab w:val="right" w:pos="8640"/>
+              </w:tabs>
+              <w:spacing w:before="120" w:after="120"/>
+              <w:jc w:val="center"/>
+              <w:rPr>
+                <w:color w:val="000000"/>
+                <w:sz w:val="20"/>
+                <w:szCs w:val="20"/>
+              </w:rPr>
+            </w:pPr>
+            <w:r>
+              <w:rPr>
+                <w:color w:val="000000"/>
+                <w:sz w:val="20"/>
+                <w:szCs w:val="20"/>
+              </w:rPr>
+              <w:t>80%</w:t>
+            </w:r>
+          </w:p>
+        </w:tc>
+      </w:tr>
+      <w:tr>
+        <w:trPr>
+          <w:trHeight w:val="546"/>
+        </w:trPr>
+        <w:tc>
+          <w:tcPr>
+            <w:tcW w:w="2973" w:type="dxa"/>
+          </w:tcPr>
+          <w:p>
+            <w:pPr>
+              <w:spacing w:before="120" w:after="120"/>
+            </w:pPr>
+            <w:r>
+              <w:t>S4. User interface</w:t>
+            </w:r>
+          </w:p>
+        </w:tc>
+        <w:tc>
+          <w:tcPr>
+            <w:tcW w:w="2877" w:type="dxa"/>
+          </w:tcPr>
+          <w:p>
+            <w:pPr>
+              <w:widowControl w:val="0"/>
+              <w:pBdr>
+                <w:top w:val="nil"/>
+                <w:left w:val="nil"/>
+                <w:bottom w:val="nil"/>
+                <w:right w:val="nil"/>
+                <w:between w:val="nil"/>
+              </w:pBdr>
+              <w:tabs>
+                <w:tab w:val="center" w:pos="4320"/>
+                <w:tab w:val="right" w:pos="8640"/>
+              </w:tabs>
+              <w:spacing w:before="120" w:after="120"/>
+              <w:jc w:val="center"/>
+              <w:rPr>
+                <w:color w:val="000000"/>
+                <w:sz w:val="20"/>
+                <w:szCs w:val="20"/>
+              </w:rPr>
+            </w:pPr>
+            <w:r>
+              <w:rPr>
+                <w:color w:val="000000"/>
+                <w:sz w:val="20"/>
+                <w:szCs w:val="20"/>
+              </w:rPr>
+              <w:t>Essential</w:t>
+            </w:r>
+          </w:p>
+        </w:tc>
+        <w:tc>
+          <w:tcPr>
+            <w:tcW w:w="2877" w:type="dxa"/>
+          </w:tcPr>
+          <w:p>
+            <w:pPr>
+              <w:widowControl w:val="0"/>
+              <w:pBdr>
+                <w:top w:val="nil"/>
+                <w:left w:val="nil"/>
+                <w:bottom w:val="nil"/>
+                <w:right w:val="nil"/>
+                <w:between w:val="nil"/>
+              </w:pBdr>
+              <w:tabs>
+                <w:tab w:val="center" w:pos="4320"/>
+                <w:tab w:val="right" w:pos="8640"/>
+              </w:tabs>
+              <w:spacing w:before="120" w:after="120"/>
+              <w:jc w:val="center"/>
+              <w:rPr>
+                <w:color w:val="000000"/>
+                <w:sz w:val="20"/>
+                <w:szCs w:val="20"/>
+              </w:rPr>
+            </w:pPr>
+            <w:r>
+              <w:rPr>
+                <w:color w:val="000000"/>
+                <w:sz w:val="20"/>
+                <w:szCs w:val="20"/>
+              </w:rPr>
+              <w:t>70%</w:t>
+            </w:r>
+          </w:p>
+        </w:tc>
+      </w:tr>
+      <w:tr>
+        <w:trPr>
+          <w:trHeight w:val="546"/>
+        </w:trPr>
+        <w:tc>
+          <w:tcPr>
+            <w:tcW w:w="2973" w:type="dxa"/>
+          </w:tcPr>
+          <w:p>
+            <w:pPr>
+              <w:spacing w:before="120" w:after="120"/>
+            </w:pPr>
+            <w:r>
+              <w:t>S5. Design language</w:t>
+            </w:r>
+          </w:p>
+        </w:tc>
+        <w:tc>
+          <w:tcPr>
+            <w:tcW w:w="2877" w:type="dxa"/>
+          </w:tcPr>
+          <w:p>
+            <w:pPr>
+              <w:widowControl w:val="0"/>
+              <w:pBdr>
+                <w:top w:val="nil"/>
+                <w:left w:val="nil"/>
+                <w:bottom w:val="nil"/>
+                <w:right w:val="nil"/>
+                <w:between w:val="nil"/>
+              </w:pBdr>
+              <w:tabs>
+                <w:tab w:val="center" w:pos="4320"/>
+                <w:tab w:val="right" w:pos="8640"/>
+              </w:tabs>
+              <w:spacing w:before="120" w:after="120"/>
+              <w:jc w:val="center"/>
+              <w:rPr>
+                <w:color w:val="000000"/>
+                <w:sz w:val="20"/>
+                <w:szCs w:val="20"/>
+              </w:rPr>
+            </w:pPr>
+            <w:r>
+              <w:rPr>
+                <w:color w:val="000000"/>
+                <w:sz w:val="20"/>
+                <w:szCs w:val="20"/>
+              </w:rPr>
+              <w:t>Essential</w:t>
+            </w:r>
+          </w:p>
+        </w:tc>
+        <w:tc>
+          <w:tcPr>
+            <w:tcW w:w="2877" w:type="dxa"/>
+          </w:tcPr>
+          <w:p>
+            <w:pPr>
+              <w:widowControl w:val="0"/>
+              <w:pBdr>
+                <w:top w:val="nil"/>
+                <w:left w:val="nil"/>
+                <w:bottom w:val="nil"/>
+                <w:right w:val="nil"/>
+                <w:between w:val="nil"/>
+              </w:pBdr>
+              <w:tabs>
+                <w:tab w:val="center" w:pos="4320"/>
+                <w:tab w:val="right" w:pos="8640"/>
+              </w:tabs>
+              <w:spacing w:before="120" w:after="120"/>
+              <w:jc w:val="center"/>
+              <w:rPr>
+                <w:color w:val="000000"/>
+                <w:sz w:val="20"/>
+                <w:szCs w:val="20"/>
+              </w:rPr>
+            </w:pPr>
+            <w:r>
+              <w:rPr>
+                <w:color w:val="000000"/>
+                <w:sz w:val="20"/>
+                <w:szCs w:val="20"/>
+              </w:rPr>
+              <w:t>100%</w:t>
+            </w:r>
+          </w:p>
+        </w:tc>
+      </w:tr>
+      <w:tr>
+        <w:trPr>
+          <w:trHeight w:val="546"/>
+        </w:trPr>
+        <w:tc>
+          <w:tcPr>
+            <w:tcW w:w="2973" w:type="dxa"/>
+          </w:tcPr>
+          <w:p>
+            <w:pPr>
+              <w:spacing w:before="120" w:after="120"/>
+            </w:pPr>
+            <w:r>
+              <w:t>S6. Programming language</w:t>
+            </w:r>
+          </w:p>
+        </w:tc>
+        <w:tc>
+          <w:tcPr>
+            <w:tcW w:w="2877" w:type="dxa"/>
+          </w:tcPr>
+          <w:p>
+            <w:pPr>
+              <w:widowControl w:val="0"/>
+              <w:pBdr>
+                <w:top w:val="nil"/>
+                <w:left w:val="nil"/>
+                <w:bottom w:val="nil"/>
+                <w:right w:val="nil"/>
+                <w:between w:val="nil"/>
+              </w:pBdr>
+              <w:tabs>
+                <w:tab w:val="center" w:pos="4320"/>
+                <w:tab w:val="right" w:pos="8640"/>
+              </w:tabs>
+              <w:spacing w:before="120" w:after="120"/>
+              <w:jc w:val="center"/>
+              <w:rPr>
+                <w:color w:val="000000"/>
+                <w:sz w:val="20"/>
+                <w:szCs w:val="20"/>
+              </w:rPr>
+            </w:pPr>
+            <w:r>
+              <w:rPr>
+                <w:color w:val="000000"/>
+                <w:sz w:val="20"/>
+                <w:szCs w:val="20"/>
+              </w:rPr>
+              <w:t>Essential</w:t>
+            </w:r>
+          </w:p>
+        </w:tc>
+        <w:tc>
+          <w:tcPr>
+            <w:tcW w:w="2877" w:type="dxa"/>
+          </w:tcPr>
+          <w:p>
+            <w:pPr>
+              <w:widowControl w:val="0"/>
+              <w:pBdr>
+                <w:top w:val="nil"/>
+                <w:left w:val="nil"/>
+                <w:bottom w:val="nil"/>
+                <w:right w:val="nil"/>
+                <w:between w:val="nil"/>
+              </w:pBdr>
+              <w:tabs>
+                <w:tab w:val="center" w:pos="4320"/>
+                <w:tab w:val="right" w:pos="8640"/>
+              </w:tabs>
+              <w:spacing w:before="120" w:after="120"/>
+              <w:jc w:val="center"/>
+              <w:rPr>
+                <w:color w:val="000000"/>
+                <w:sz w:val="20"/>
+                <w:szCs w:val="20"/>
+              </w:rPr>
+            </w:pPr>
+            <w:r>
+              <w:rPr>
+                <w:color w:val="000000"/>
+                <w:sz w:val="20"/>
+                <w:szCs w:val="20"/>
+              </w:rPr>
+              <w:t>100%</w:t>
             </w:r>
           </w:p>
         </w:tc>
@@ -1583,15 +1782,7 @@
         <w:t>Reliability-Stable. The website should be reliable as in</w:t>
       </w:r>
       <w:r>
-        <w:t xml:space="preserve">secure </w:t>
-      </w:r>
-      <w:proofErr w:type="gramStart"/>
-      <w:r>
-        <w:t>and also</w:t>
-      </w:r>
-      <w:proofErr w:type="gramEnd"/>
-      <w:r>
-        <w:t xml:space="preserve"> stable when it comes to being up and running whenever needed. </w:t>
+        <w:t xml:space="preserve">secure and also stable when it comes to being up and running whenever needed. </w:t>
       </w:r>
     </w:p>
     <w:p/>
@@ -1605,15 +1796,7 @@
     </w:p>
     <w:p>
       <w:r>
-        <w:t xml:space="preserve">Performance-Responsiveness. The application should strive to achieve as few bugs as possible </w:t>
-      </w:r>
-      <w:proofErr w:type="gramStart"/>
-      <w:r>
-        <w:t>in order to</w:t>
-      </w:r>
-      <w:proofErr w:type="gramEnd"/>
-      <w:r>
-        <w:t xml:space="preserve"> not affect the user and responsiveness. The web application and mobi</w:t>
+        <w:t>Performance-Responsiveness. The application should strive to achieve as few bugs as possible in order to not affect the user and responsiveness. The web application and mobi</w:t>
       </w:r>
       <w:r>
         <w:t xml:space="preserve">le application will need to have a fast response time making the user not wait for more than necessary. This builds on code development and threading properly. </w:t>
@@ -1630,15 +1813,7 @@
     </w:p>
     <w:p>
       <w:r>
-        <w:t xml:space="preserve">User interface. The user should have a good-looking GUI that feels smooth </w:t>
-      </w:r>
-      <w:proofErr w:type="gramStart"/>
-      <w:r>
-        <w:t>but yet</w:t>
-      </w:r>
-      <w:proofErr w:type="gramEnd"/>
-      <w:r>
-        <w:t xml:space="preserve"> a simple </w:t>
+        <w:t xml:space="preserve">User interface. The user should have a good-looking GUI that feels smooth but yet a simple </w:t>
       </w:r>
       <w:r>
         <w:t xml:space="preserve">look, its important the GUI doesn’t look complex, rather hide the complexity but show the simple parts. </w:t>

</xml_diff>